<commit_message>
Modified template and provided my report
</commit_message>
<xml_diff>
--- a/Documentation/Status Report Template.docx
+++ b/Documentation/Status Report Template.docx
@@ -37,6 +37,41 @@
               <w:rPr>
                 <w:b/>
               </w:rPr>
+              <w:t>Team Member</w:t>
+            </w:r>
+          </w:p>
+        </w:tc>
+        <w:tc>
+          <w:tcPr>
+            <w:tcW w:w="5508" w:type="dxa"/>
+          </w:tcPr>
+          <w:p>
+            <w:pPr>
+              <w:tabs>
+                <w:tab w:val="left" w:pos="1035"/>
+              </w:tabs>
+              <w:spacing w:after="120"/>
+            </w:pPr>
+          </w:p>
+        </w:tc>
+      </w:tr>
+      <w:tr>
+        <w:tc>
+          <w:tcPr>
+            <w:tcW w:w="3348" w:type="dxa"/>
+          </w:tcPr>
+          <w:p>
+            <w:pPr>
+              <w:spacing w:after="120"/>
+              <w:jc w:val="right"/>
+              <w:rPr>
+                <w:b/>
+              </w:rPr>
+            </w:pPr>
+            <w:r>
+              <w:rPr>
+                <w:b/>
+              </w:rPr>
               <w:t>Project Team Name</w:t>
             </w:r>
           </w:p>
@@ -52,8 +87,9 @@
               </w:tabs>
               <w:spacing w:after="120"/>
             </w:pPr>
-            <w:bookmarkStart w:id="0" w:name="_GoBack"/>
-            <w:bookmarkEnd w:id="0"/>
+            <w:r>
+              <w:t>Symbiotic Games</w:t>
+            </w:r>
           </w:p>
         </w:tc>
       </w:tr>
@@ -86,6 +122,8 @@
             <w:pPr>
               <w:spacing w:after="120"/>
             </w:pPr>
+            <w:bookmarkStart w:id="0" w:name="_GoBack"/>
+            <w:bookmarkEnd w:id="0"/>
           </w:p>
         </w:tc>
       </w:tr>
@@ -138,7 +176,13 @@
               <w:rPr>
                 <w:b/>
               </w:rPr>
-              <w:t>Team Accomplishments</w:t>
+              <w:t>Individual</w:t>
+            </w:r>
+            <w:r>
+              <w:rPr>
+                <w:b/>
+              </w:rPr>
+              <w:t xml:space="preserve"> Accomplishments</w:t>
             </w:r>
           </w:p>
         </w:tc>
@@ -157,7 +201,7 @@
               <w:pStyle w:val="ListParagraph"/>
               <w:numPr>
                 <w:ilvl w:val="0"/>
-                <w:numId w:val="7"/>
+                <w:numId w:val="13"/>
               </w:numPr>
             </w:pPr>
           </w:p>
@@ -899,6 +943,119 @@
     </w:lvl>
   </w:abstractNum>
   <w:abstractNum w:abstractNumId="5">
+    <w:nsid w:val="3AB0391E"/>
+    <w:multiLevelType w:val="hybridMultilevel"/>
+    <w:tmpl w:val="C4D80EF8"/>
+    <w:lvl w:ilvl="0" w:tplc="04090001">
+      <w:start w:val="1"/>
+      <w:numFmt w:val="bullet"/>
+      <w:lvlText w:val=""/>
+      <w:lvlJc w:val="left"/>
+      <w:pPr>
+        <w:ind w:left="720" w:hanging="360"/>
+      </w:pPr>
+      <w:rPr>
+        <w:rFonts w:ascii="Symbol" w:hAnsi="Symbol" w:hint="default"/>
+      </w:rPr>
+    </w:lvl>
+    <w:lvl w:ilvl="1" w:tplc="04090003" w:tentative="1">
+      <w:start w:val="1"/>
+      <w:numFmt w:val="bullet"/>
+      <w:lvlText w:val="o"/>
+      <w:lvlJc w:val="left"/>
+      <w:pPr>
+        <w:ind w:left="1440" w:hanging="360"/>
+      </w:pPr>
+      <w:rPr>
+        <w:rFonts w:ascii="Courier New" w:hAnsi="Courier New" w:cs="Courier New" w:hint="default"/>
+      </w:rPr>
+    </w:lvl>
+    <w:lvl w:ilvl="2" w:tplc="04090005" w:tentative="1">
+      <w:start w:val="1"/>
+      <w:numFmt w:val="bullet"/>
+      <w:lvlText w:val=""/>
+      <w:lvlJc w:val="left"/>
+      <w:pPr>
+        <w:ind w:left="2160" w:hanging="360"/>
+      </w:pPr>
+      <w:rPr>
+        <w:rFonts w:ascii="Wingdings" w:hAnsi="Wingdings" w:hint="default"/>
+      </w:rPr>
+    </w:lvl>
+    <w:lvl w:ilvl="3" w:tplc="04090001" w:tentative="1">
+      <w:start w:val="1"/>
+      <w:numFmt w:val="bullet"/>
+      <w:lvlText w:val=""/>
+      <w:lvlJc w:val="left"/>
+      <w:pPr>
+        <w:ind w:left="2880" w:hanging="360"/>
+      </w:pPr>
+      <w:rPr>
+        <w:rFonts w:ascii="Symbol" w:hAnsi="Symbol" w:hint="default"/>
+      </w:rPr>
+    </w:lvl>
+    <w:lvl w:ilvl="4" w:tplc="04090003" w:tentative="1">
+      <w:start w:val="1"/>
+      <w:numFmt w:val="bullet"/>
+      <w:lvlText w:val="o"/>
+      <w:lvlJc w:val="left"/>
+      <w:pPr>
+        <w:ind w:left="3600" w:hanging="360"/>
+      </w:pPr>
+      <w:rPr>
+        <w:rFonts w:ascii="Courier New" w:hAnsi="Courier New" w:cs="Courier New" w:hint="default"/>
+      </w:rPr>
+    </w:lvl>
+    <w:lvl w:ilvl="5" w:tplc="04090005" w:tentative="1">
+      <w:start w:val="1"/>
+      <w:numFmt w:val="bullet"/>
+      <w:lvlText w:val=""/>
+      <w:lvlJc w:val="left"/>
+      <w:pPr>
+        <w:ind w:left="4320" w:hanging="360"/>
+      </w:pPr>
+      <w:rPr>
+        <w:rFonts w:ascii="Wingdings" w:hAnsi="Wingdings" w:hint="default"/>
+      </w:rPr>
+    </w:lvl>
+    <w:lvl w:ilvl="6" w:tplc="04090001" w:tentative="1">
+      <w:start w:val="1"/>
+      <w:numFmt w:val="bullet"/>
+      <w:lvlText w:val=""/>
+      <w:lvlJc w:val="left"/>
+      <w:pPr>
+        <w:ind w:left="5040" w:hanging="360"/>
+      </w:pPr>
+      <w:rPr>
+        <w:rFonts w:ascii="Symbol" w:hAnsi="Symbol" w:hint="default"/>
+      </w:rPr>
+    </w:lvl>
+    <w:lvl w:ilvl="7" w:tplc="04090003" w:tentative="1">
+      <w:start w:val="1"/>
+      <w:numFmt w:val="bullet"/>
+      <w:lvlText w:val="o"/>
+      <w:lvlJc w:val="left"/>
+      <w:pPr>
+        <w:ind w:left="5760" w:hanging="360"/>
+      </w:pPr>
+      <w:rPr>
+        <w:rFonts w:ascii="Courier New" w:hAnsi="Courier New" w:cs="Courier New" w:hint="default"/>
+      </w:rPr>
+    </w:lvl>
+    <w:lvl w:ilvl="8" w:tplc="04090005" w:tentative="1">
+      <w:start w:val="1"/>
+      <w:numFmt w:val="bullet"/>
+      <w:lvlText w:val=""/>
+      <w:lvlJc w:val="left"/>
+      <w:pPr>
+        <w:ind w:left="6480" w:hanging="360"/>
+      </w:pPr>
+      <w:rPr>
+        <w:rFonts w:ascii="Wingdings" w:hAnsi="Wingdings" w:hint="default"/>
+      </w:rPr>
+    </w:lvl>
+  </w:abstractNum>
+  <w:abstractNum w:abstractNumId="6">
     <w:nsid w:val="5CAE46A3"/>
     <w:multiLevelType w:val="multilevel"/>
     <w:tmpl w:val="AE64B462"/>
@@ -1041,7 +1198,7 @@
       </w:rPr>
     </w:lvl>
   </w:abstractNum>
-  <w:abstractNum w:abstractNumId="6">
+  <w:abstractNum w:abstractNumId="7">
     <w:nsid w:val="60EF0DA9"/>
     <w:multiLevelType w:val="hybridMultilevel"/>
     <w:tmpl w:val="91504A24"/>
@@ -1154,7 +1311,7 @@
       </w:rPr>
     </w:lvl>
   </w:abstractNum>
-  <w:abstractNum w:abstractNumId="7">
+  <w:abstractNum w:abstractNumId="8">
     <w:nsid w:val="6A5C1558"/>
     <w:multiLevelType w:val="hybridMultilevel"/>
     <w:tmpl w:val="2E22578E"/>
@@ -1268,25 +1425,25 @@
     </w:lvl>
   </w:abstractNum>
   <w:num w:numId="1">
-    <w:abstractNumId w:val="5"/>
+    <w:abstractNumId w:val="6"/>
   </w:num>
   <w:num w:numId="2">
-    <w:abstractNumId w:val="5"/>
+    <w:abstractNumId w:val="6"/>
   </w:num>
   <w:num w:numId="3">
-    <w:abstractNumId w:val="5"/>
+    <w:abstractNumId w:val="6"/>
   </w:num>
   <w:num w:numId="4">
-    <w:abstractNumId w:val="5"/>
+    <w:abstractNumId w:val="6"/>
   </w:num>
   <w:num w:numId="5">
-    <w:abstractNumId w:val="5"/>
+    <w:abstractNumId w:val="6"/>
   </w:num>
   <w:num w:numId="6">
     <w:abstractNumId w:val="0"/>
   </w:num>
   <w:num w:numId="7">
-    <w:abstractNumId w:val="7"/>
+    <w:abstractNumId w:val="8"/>
   </w:num>
   <w:num w:numId="8">
     <w:abstractNumId w:val="4"/>
@@ -1298,10 +1455,13 @@
     <w:abstractNumId w:val="3"/>
   </w:num>
   <w:num w:numId="11">
-    <w:abstractNumId w:val="6"/>
+    <w:abstractNumId w:val="7"/>
   </w:num>
   <w:num w:numId="12">
     <w:abstractNumId w:val="1"/>
+  </w:num>
+  <w:num w:numId="13">
+    <w:abstractNumId w:val="5"/>
   </w:num>
 </w:numbering>
 </file>

</xml_diff>